<commit_message>
added organ fields to permission docs
</commit_message>
<xml_diff>
--- a/resources/views/documents/indi_permission_doc.docx
+++ b/resources/views/documents/indi_permission_doc.docx
@@ -1,6 +1,6 @@
 
 <file path=word/document.xml><?xml version="1.0" encoding="utf-8"?>
-<w:document xmlns:wpc="http://schemas.microsoft.com/office/word/2010/wordprocessingCanvas" xmlns:cx="http://schemas.microsoft.com/office/drawing/2014/chartex" xmlns:cx1="http://schemas.microsoft.com/office/drawing/2015/9/8/chartex" xmlns:cx2="http://schemas.microsoft.com/office/drawing/2015/10/21/chartex" xmlns:cx3="http://schemas.microsoft.com/office/drawing/2016/5/9/chartex" xmlns:cx4="http://schemas.microsoft.com/office/drawing/2016/5/10/chartex" xmlns:cx5="http://schemas.microsoft.com/office/drawing/2016/5/11/chartex" xmlns:mc="http://schemas.openxmlformats.org/markup-compatibility/2006" xmlns:o="urn:schemas-microsoft-com:office:office" xmlns:r="http://schemas.openxmlformats.org/officeDocument/2006/relationships" xmlns:m="http://schemas.openxmlformats.org/officeDocument/2006/math" xmlns:v="urn:schemas-microsoft-com:vml" xmlns:wp14="http://schemas.microsoft.com/office/word/2010/wordprocessingDrawing" xmlns:wp="http://schemas.openxmlformats.org/drawingml/2006/wordprocessingDrawing" xmlns:w10="urn:schemas-microsoft-com:office:word" xmlns:w="http://schemas.openxmlformats.org/wordprocessingml/2006/main" xmlns:w14="http://schemas.microsoft.com/office/word/2010/wordml" xmlns:w15="http://schemas.microsoft.com/office/word/2012/wordml" xmlns:w16se="http://schemas.microsoft.com/office/word/2015/wordml/symex" xmlns:wpg="http://schemas.microsoft.com/office/word/2010/wordprocessingGroup" xmlns:wpi="http://schemas.microsoft.com/office/word/2010/wordprocessingInk" xmlns:wne="http://schemas.microsoft.com/office/word/2006/wordml" xmlns:wps="http://schemas.microsoft.com/office/word/2010/wordprocessingShape" mc:Ignorable="w14 w15 w16se wp14">
+<w:document xmlns:wpc="http://schemas.microsoft.com/office/word/2010/wordprocessingCanvas" xmlns:cx="http://schemas.microsoft.com/office/drawing/2014/chartex" xmlns:cx1="http://schemas.microsoft.com/office/drawing/2015/9/8/chartex" xmlns:cx2="http://schemas.microsoft.com/office/drawing/2015/10/21/chartex" xmlns:cx3="http://schemas.microsoft.com/office/drawing/2016/5/9/chartex" xmlns:cx4="http://schemas.microsoft.com/office/drawing/2016/5/10/chartex" xmlns:cx5="http://schemas.microsoft.com/office/drawing/2016/5/11/chartex" xmlns:cx6="http://schemas.microsoft.com/office/drawing/2016/5/12/chartex" xmlns:cx7="http://schemas.microsoft.com/office/drawing/2016/5/13/chartex" xmlns:cx8="http://schemas.microsoft.com/office/drawing/2016/5/14/chartex" xmlns:mc="http://schemas.openxmlformats.org/markup-compatibility/2006" xmlns:o="urn:schemas-microsoft-com:office:office" xmlns:r="http://schemas.openxmlformats.org/officeDocument/2006/relationships" xmlns:m="http://schemas.openxmlformats.org/officeDocument/2006/math" xmlns:v="urn:schemas-microsoft-com:vml" xmlns:wp14="http://schemas.microsoft.com/office/word/2010/wordprocessingDrawing" xmlns:wp="http://schemas.openxmlformats.org/drawingml/2006/wordprocessingDrawing" xmlns:w10="urn:schemas-microsoft-com:office:word" xmlns:w="http://schemas.openxmlformats.org/wordprocessingml/2006/main" xmlns:w14="http://schemas.microsoft.com/office/word/2010/wordml" xmlns:w15="http://schemas.microsoft.com/office/word/2012/wordml" xmlns:w16se="http://schemas.microsoft.com/office/word/2015/wordml/symex" xmlns:wpg="http://schemas.microsoft.com/office/word/2010/wordprocessingGroup" xmlns:wpi="http://schemas.microsoft.com/office/word/2010/wordprocessingInk" xmlns:wne="http://schemas.microsoft.com/office/word/2006/wordml" xmlns:wps="http://schemas.microsoft.com/office/word/2010/wordprocessingShape" mc:Ignorable="w14 w15 w16se wp14">
   <w:body>
     <w:p>
       <w:pPr>
@@ -611,7 +611,7 @@
                 <w:szCs w:val="24"/>
                 <w:lang w:val="en-US"/>
               </w:rPr>
-              <w:t>institution_name</w:t>
+              <w:t>organ_name</w:t>
             </w:r>
             <w:proofErr w:type="spellEnd"/>
             <w:r>
@@ -1045,8 +1045,6 @@
                 <w:szCs w:val="24"/>
               </w:rPr>
             </w:pPr>
-            <w:bookmarkStart w:id="0" w:name="_GoBack"/>
-            <w:bookmarkEnd w:id="0"/>
             <w:r>
               <w:rPr>
                 <w:rFonts w:ascii="Times New Roman" w:hAnsi="Times New Roman" w:cs="Times New Roman"/>
@@ -2293,6 +2291,263 @@
         <w:t>разрешение считать недействительным.</w:t>
       </w:r>
     </w:p>
+    <w:tbl>
+      <w:tblPr>
+        <w:tblStyle w:val="a3"/>
+        <w:tblW w:w="0" w:type="auto"/>
+        <w:tblBorders>
+          <w:top w:val="none" w:sz="0" w:space="0" w:color="auto"/>
+          <w:left w:val="none" w:sz="0" w:space="0" w:color="auto"/>
+          <w:bottom w:val="none" w:sz="0" w:space="0" w:color="auto"/>
+          <w:right w:val="none" w:sz="0" w:space="0" w:color="auto"/>
+          <w:insideH w:val="none" w:sz="0" w:space="0" w:color="auto"/>
+          <w:insideV w:val="none" w:sz="0" w:space="0" w:color="auto"/>
+        </w:tblBorders>
+        <w:tblLook w:val="04A0" w:firstRow="1" w:lastRow="0" w:firstColumn="1" w:lastColumn="0" w:noHBand="0" w:noVBand="1"/>
+      </w:tblPr>
+      <w:tblGrid>
+        <w:gridCol w:w="4955"/>
+        <w:gridCol w:w="4956"/>
+      </w:tblGrid>
+      <w:tr>
+        <w:tc>
+          <w:tcPr>
+            <w:tcW w:w="4955" w:type="dxa"/>
+          </w:tcPr>
+          <w:p>
+            <w:pPr>
+              <w:widowControl w:val="0"/>
+              <w:tabs>
+                <w:tab w:val="left" w:pos="90"/>
+              </w:tabs>
+              <w:autoSpaceDE w:val="0"/>
+              <w:autoSpaceDN w:val="0"/>
+              <w:adjustRightInd w:val="0"/>
+              <w:spacing w:before="303"/>
+              <w:rPr>
+                <w:rFonts w:ascii="Times New Roman" w:hAnsi="Times New Roman" w:cs="Times New Roman"/>
+                <w:b/>
+                <w:bCs/>
+                <w:color w:val="000000"/>
+                <w:sz w:val="24"/>
+                <w:szCs w:val="24"/>
+                <w:lang w:val="en-US"/>
+              </w:rPr>
+            </w:pPr>
+            <w:r>
+              <w:rPr>
+                <w:rFonts w:ascii="Times New Roman" w:hAnsi="Times New Roman" w:cs="Times New Roman"/>
+                <w:b/>
+                <w:bCs/>
+                <w:color w:val="000000"/>
+                <w:sz w:val="24"/>
+                <w:szCs w:val="24"/>
+                <w:lang w:val="en-US"/>
+              </w:rPr>
+              <w:t>${</w:t>
+            </w:r>
+            <w:proofErr w:type="spellStart"/>
+            <w:r>
+              <w:rPr>
+                <w:rFonts w:ascii="Times New Roman" w:hAnsi="Times New Roman" w:cs="Times New Roman"/>
+                <w:b/>
+                <w:bCs/>
+                <w:color w:val="000000"/>
+                <w:sz w:val="24"/>
+                <w:szCs w:val="24"/>
+                <w:lang w:val="en-US"/>
+              </w:rPr>
+              <w:t>organ</w:t>
+            </w:r>
+            <w:r>
+              <w:rPr>
+                <w:rFonts w:ascii="Times New Roman" w:hAnsi="Times New Roman" w:cs="Times New Roman"/>
+                <w:b/>
+                <w:bCs/>
+                <w:color w:val="000000"/>
+                <w:sz w:val="24"/>
+                <w:szCs w:val="24"/>
+                <w:lang w:val="en-US"/>
+              </w:rPr>
+              <w:t>_</w:t>
+            </w:r>
+            <w:r>
+              <w:rPr>
+                <w:rFonts w:ascii="Times New Roman" w:hAnsi="Times New Roman" w:cs="Times New Roman"/>
+                <w:b/>
+                <w:bCs/>
+                <w:color w:val="000000"/>
+                <w:sz w:val="24"/>
+                <w:szCs w:val="24"/>
+                <w:lang w:val="en-US"/>
+              </w:rPr>
+              <w:t>head</w:t>
+            </w:r>
+            <w:r>
+              <w:rPr>
+                <w:rFonts w:ascii="Times New Roman" w:hAnsi="Times New Roman" w:cs="Times New Roman"/>
+                <w:b/>
+                <w:bCs/>
+                <w:color w:val="000000"/>
+                <w:sz w:val="24"/>
+                <w:szCs w:val="24"/>
+                <w:lang w:val="en-US"/>
+              </w:rPr>
+              <w:t>_</w:t>
+            </w:r>
+            <w:r>
+              <w:rPr>
+                <w:rFonts w:ascii="Times New Roman" w:hAnsi="Times New Roman" w:cs="Times New Roman"/>
+                <w:b/>
+                <w:bCs/>
+                <w:color w:val="000000"/>
+                <w:sz w:val="24"/>
+                <w:szCs w:val="24"/>
+                <w:lang w:val="en-US"/>
+              </w:rPr>
+              <w:t>job</w:t>
+            </w:r>
+            <w:proofErr w:type="spellEnd"/>
+            <w:r>
+              <w:rPr>
+                <w:rFonts w:ascii="Times New Roman" w:hAnsi="Times New Roman" w:cs="Times New Roman"/>
+                <w:b/>
+                <w:bCs/>
+                <w:color w:val="000000"/>
+                <w:sz w:val="24"/>
+                <w:szCs w:val="24"/>
+                <w:lang w:val="en-US"/>
+              </w:rPr>
+              <w:t xml:space="preserve">} </w:t>
+            </w:r>
+            <w:r>
+              <w:rPr>
+                <w:rFonts w:ascii="Times New Roman" w:hAnsi="Times New Roman" w:cs="Times New Roman"/>
+                <w:b/>
+                <w:bCs/>
+                <w:color w:val="000000"/>
+                <w:sz w:val="24"/>
+                <w:szCs w:val="24"/>
+                <w:lang w:val="en-US"/>
+              </w:rPr>
+              <w:t xml:space="preserve"> </w:t>
+            </w:r>
+            <w:bookmarkStart w:id="0" w:name="_GoBack"/>
+            <w:bookmarkEnd w:id="0"/>
+            <w:r>
+              <w:rPr>
+                <w:rFonts w:ascii="Times New Roman" w:hAnsi="Times New Roman" w:cs="Times New Roman"/>
+                <w:b/>
+                <w:bCs/>
+                <w:color w:val="000000"/>
+                <w:sz w:val="24"/>
+                <w:szCs w:val="24"/>
+                <w:lang w:val="en-US"/>
+              </w:rPr>
+              <w:t>${</w:t>
+            </w:r>
+            <w:proofErr w:type="spellStart"/>
+            <w:r>
+              <w:rPr>
+                <w:rFonts w:ascii="Times New Roman" w:hAnsi="Times New Roman" w:cs="Times New Roman"/>
+                <w:b/>
+                <w:bCs/>
+                <w:color w:val="000000"/>
+                <w:sz w:val="24"/>
+                <w:szCs w:val="24"/>
+                <w:lang w:val="en-US"/>
+              </w:rPr>
+              <w:t>organ_name</w:t>
+            </w:r>
+            <w:proofErr w:type="spellEnd"/>
+            <w:r>
+              <w:rPr>
+                <w:rFonts w:ascii="Times New Roman" w:hAnsi="Times New Roman" w:cs="Times New Roman"/>
+                <w:b/>
+                <w:bCs/>
+                <w:color w:val="000000"/>
+                <w:sz w:val="24"/>
+                <w:szCs w:val="24"/>
+                <w:lang w:val="en-US"/>
+              </w:rPr>
+              <w:t>}</w:t>
+            </w:r>
+            <w:r>
+              <w:rPr>
+                <w:rFonts w:ascii="Arial" w:hAnsi="Arial" w:cs="Arial"/>
+                <w:sz w:val="24"/>
+                <w:szCs w:val="24"/>
+                <w:lang w:val="en-US"/>
+              </w:rPr>
+              <w:tab/>
+            </w:r>
+          </w:p>
+        </w:tc>
+        <w:tc>
+          <w:tcPr>
+            <w:tcW w:w="4956" w:type="dxa"/>
+          </w:tcPr>
+          <w:p>
+            <w:pPr>
+              <w:widowControl w:val="0"/>
+              <w:tabs>
+                <w:tab w:val="left" w:pos="90"/>
+              </w:tabs>
+              <w:autoSpaceDE w:val="0"/>
+              <w:autoSpaceDN w:val="0"/>
+              <w:adjustRightInd w:val="0"/>
+              <w:spacing w:before="303"/>
+              <w:jc w:val="right"/>
+              <w:rPr>
+                <w:rFonts w:ascii="Times New Roman" w:hAnsi="Times New Roman" w:cs="Times New Roman"/>
+                <w:color w:val="000000"/>
+                <w:sz w:val="34"/>
+                <w:szCs w:val="34"/>
+                <w:lang w:val="en-US"/>
+              </w:rPr>
+            </w:pPr>
+            <w:r>
+              <w:rPr>
+                <w:rFonts w:ascii="Times New Roman" w:hAnsi="Times New Roman" w:cs="Times New Roman"/>
+                <w:b/>
+                <w:bCs/>
+                <w:color w:val="000000"/>
+                <w:sz w:val="24"/>
+                <w:szCs w:val="24"/>
+                <w:lang w:val="en-US"/>
+              </w:rPr>
+              <w:t>${</w:t>
+            </w:r>
+            <w:proofErr w:type="spellStart"/>
+            <w:r>
+              <w:rPr>
+                <w:rFonts w:ascii="Times New Roman" w:hAnsi="Times New Roman" w:cs="Times New Roman"/>
+                <w:b/>
+                <w:bCs/>
+                <w:color w:val="000000"/>
+                <w:sz w:val="24"/>
+                <w:szCs w:val="24"/>
+                <w:lang w:val="en-US"/>
+              </w:rPr>
+              <w:t>organ_head_name</w:t>
+            </w:r>
+            <w:proofErr w:type="spellEnd"/>
+            <w:r>
+              <w:rPr>
+                <w:rFonts w:ascii="Times New Roman" w:hAnsi="Times New Roman" w:cs="Times New Roman"/>
+                <w:b/>
+                <w:bCs/>
+                <w:color w:val="000000"/>
+                <w:sz w:val="24"/>
+                <w:szCs w:val="24"/>
+                <w:lang w:val="en-US"/>
+              </w:rPr>
+              <w:t>}</w:t>
+            </w:r>
+          </w:p>
+        </w:tc>
+      </w:tr>
+    </w:tbl>
     <w:p>
       <w:pPr>
         <w:widowControl w:val="0"/>
@@ -2305,148 +2560,11 @@
         <w:spacing w:before="303" w:after="0" w:line="240" w:lineRule="auto"/>
         <w:rPr>
           <w:rFonts w:ascii="Times New Roman" w:hAnsi="Times New Roman" w:cs="Times New Roman"/>
-          <w:b/>
-          <w:bCs/>
-          <w:color w:val="000000"/>
-          <w:sz w:val="24"/>
-          <w:szCs w:val="24"/>
-        </w:rPr>
-      </w:pPr>
-      <w:r>
-        <w:rPr>
-          <w:rFonts w:ascii="Times New Roman" w:hAnsi="Times New Roman" w:cs="Times New Roman"/>
-          <w:b/>
-          <w:bCs/>
-          <w:color w:val="000000"/>
-          <w:sz w:val="24"/>
-          <w:szCs w:val="24"/>
-        </w:rPr>
-        <w:t>Временно исполняющий обязанности</w:t>
-      </w:r>
-    </w:p>
-    <w:p>
-      <w:pPr>
-        <w:widowControl w:val="0"/>
-        <w:tabs>
-          <w:tab w:val="left" w:pos="90"/>
-        </w:tabs>
-        <w:autoSpaceDE w:val="0"/>
-        <w:autoSpaceDN w:val="0"/>
-        <w:adjustRightInd w:val="0"/>
-        <w:spacing w:after="0" w:line="240" w:lineRule="auto"/>
-        <w:rPr>
-          <w:rFonts w:ascii="Times New Roman" w:hAnsi="Times New Roman" w:cs="Times New Roman"/>
-          <w:b/>
-          <w:bCs/>
-          <w:color w:val="000000"/>
-          <w:sz w:val="24"/>
-          <w:szCs w:val="24"/>
-        </w:rPr>
-      </w:pPr>
-      <w:r>
-        <w:rPr>
-          <w:rFonts w:ascii="Times New Roman" w:hAnsi="Times New Roman" w:cs="Times New Roman"/>
-          <w:b/>
-          <w:bCs/>
-          <w:color w:val="000000"/>
-          <w:sz w:val="24"/>
-          <w:szCs w:val="24"/>
-        </w:rPr>
-        <w:t>начальника Главного управления</w:t>
-      </w:r>
-    </w:p>
-    <w:p>
-      <w:pPr>
-        <w:widowControl w:val="0"/>
-        <w:tabs>
-          <w:tab w:val="left" w:pos="90"/>
-        </w:tabs>
-        <w:autoSpaceDE w:val="0"/>
-        <w:autoSpaceDN w:val="0"/>
-        <w:adjustRightInd w:val="0"/>
-        <w:spacing w:before="20" w:after="0" w:line="240" w:lineRule="auto"/>
-        <w:rPr>
-          <w:rFonts w:ascii="Times New Roman" w:hAnsi="Times New Roman" w:cs="Times New Roman"/>
-          <w:b/>
-          <w:bCs/>
-          <w:color w:val="000000"/>
-          <w:sz w:val="24"/>
-          <w:szCs w:val="24"/>
-        </w:rPr>
-      </w:pPr>
-      <w:r>
-        <w:rPr>
-          <w:rFonts w:ascii="Times New Roman" w:hAnsi="Times New Roman" w:cs="Times New Roman"/>
-          <w:b/>
-          <w:bCs/>
-          <w:color w:val="000000"/>
-          <w:sz w:val="24"/>
-          <w:szCs w:val="24"/>
-        </w:rPr>
-        <w:t>"Государственная инспекция</w:t>
-      </w:r>
-    </w:p>
-    <w:p>
-      <w:pPr>
-        <w:widowControl w:val="0"/>
-        <w:tabs>
-          <w:tab w:val="left" w:pos="90"/>
-          <w:tab w:val="right" w:pos="9921"/>
-        </w:tabs>
-        <w:autoSpaceDE w:val="0"/>
-        <w:autoSpaceDN w:val="0"/>
-        <w:adjustRightInd w:val="0"/>
-        <w:spacing w:before="19" w:after="0" w:line="240" w:lineRule="auto"/>
-        <w:rPr>
-          <w:rFonts w:ascii="Times New Roman" w:hAnsi="Times New Roman" w:cs="Times New Roman"/>
           <w:color w:val="000000"/>
           <w:sz w:val="34"/>
           <w:szCs w:val="34"/>
         </w:rPr>
       </w:pPr>
-      <w:r>
-        <w:rPr>
-          <w:rFonts w:ascii="Times New Roman" w:hAnsi="Times New Roman" w:cs="Times New Roman"/>
-          <w:b/>
-          <w:bCs/>
-          <w:color w:val="000000"/>
-          <w:sz w:val="24"/>
-          <w:szCs w:val="24"/>
-        </w:rPr>
-        <w:t>по ветеринарии" Тверской области</w:t>
-      </w:r>
-      <w:r>
-        <w:rPr>
-          <w:rFonts w:ascii="Arial" w:hAnsi="Arial" w:cs="Arial"/>
-          <w:sz w:val="24"/>
-          <w:szCs w:val="24"/>
-        </w:rPr>
-        <w:tab/>
-      </w:r>
-      <w:r>
-        <w:rPr>
-          <w:rFonts w:ascii="Times New Roman" w:hAnsi="Times New Roman" w:cs="Times New Roman"/>
-          <w:b/>
-          <w:bCs/>
-          <w:color w:val="000000"/>
-          <w:sz w:val="24"/>
-          <w:szCs w:val="24"/>
-        </w:rPr>
-        <w:t xml:space="preserve">Т.В. </w:t>
-      </w:r>
-      <w:proofErr w:type="spellStart"/>
-      <w:r>
-        <w:rPr>
-          <w:rFonts w:ascii="Times New Roman" w:hAnsi="Times New Roman" w:cs="Times New Roman"/>
-          <w:b/>
-          <w:bCs/>
-          <w:color w:val="000000"/>
-          <w:sz w:val="24"/>
-          <w:szCs w:val="24"/>
-        </w:rPr>
-        <w:t>Чичканева</w:t>
-      </w:r>
-      <w:proofErr w:type="spellEnd"/>
     </w:p>
     <w:sectPr>
       <w:pgSz w:w="11906" w:h="16838" w:code="9"/>

</xml_diff>